<commit_message>
Revised KStars on OS X document
</commit_message>
<xml_diff>
--- a/EditingKStarsInQTCreatorOnOSX.docx
+++ b/EditingKStarsInQTCreatorOnOSX.docx
@@ -25,8 +25,6 @@
       <w:r>
         <w:t>&lt;INSERT EXISTING INSTRUCTIONS FROM WEBSITE&gt;</w:t>
       </w:r>
-      <w:bookmarkStart w:id="0" w:name="_GoBack"/>
-      <w:bookmarkEnd w:id="0"/>
     </w:p>
     <w:p/>
     <w:p>
@@ -93,7 +91,7 @@
           <w:noProof/>
         </w:rPr>
         <w:drawing>
-          <wp:inline distT="0" distB="0" distL="0" distR="0">
+          <wp:inline distT="0" distB="0" distL="0" distR="0" wp14:anchorId="26AF7AD9" wp14:editId="35089300">
             <wp:extent cx="1955800" cy="496966"/>
             <wp:effectExtent l="0" t="0" r="0" b="11430"/>
             <wp:docPr id="1" name="Picture 1" descr="Orion:Users:rlancaste:Desktop:Screen Shot 2017-01-15 at 11.42.38 PM.png"/>
@@ -168,7 +166,7 @@
           <w:noProof/>
         </w:rPr>
         <w:drawing>
-          <wp:inline distT="0" distB="0" distL="0" distR="0" wp14:anchorId="2EF52690" wp14:editId="0DD52813">
+          <wp:inline distT="0" distB="0" distL="0" distR="0" wp14:anchorId="24FC3B5F" wp14:editId="7B7E7337">
             <wp:extent cx="3474720" cy="1447800"/>
             <wp:effectExtent l="0" t="0" r="5080" b="0"/>
             <wp:docPr id="2" name="Picture 2" descr="Orion:Users:rlancaste:Desktop:Screen Shot 2017-01-15 at 11.43.16 PM.png"/>
@@ -263,6 +261,14 @@
       </w:r>
       <w:proofErr w:type="spellEnd"/>
       <w:r>
+        <w:t>/</w:t>
+      </w:r>
+      <w:proofErr w:type="spellStart"/>
+      <w:r>
+        <w:t>kstars</w:t>
+      </w:r>
+      <w:proofErr w:type="spellEnd"/>
+      <w:r>
         <w:t>.  Click Continue.</w:t>
       </w:r>
     </w:p>
@@ -270,20 +276,16 @@
     <w:p>
       <w:pPr>
         <w:pStyle w:val="ListParagraph"/>
-        <w:numPr>
-          <w:ilvl w:val="0"/>
-          <w:numId w:val="1"/>
-        </w:numPr>
       </w:pPr>
       <w:r>
         <w:rPr>
           <w:noProof/>
         </w:rPr>
         <w:drawing>
-          <wp:inline distT="0" distB="0" distL="0" distR="0">
-            <wp:extent cx="3363232" cy="1028561"/>
+          <wp:inline distT="0" distB="0" distL="0" distR="0" wp14:anchorId="3D16FEAA" wp14:editId="36349900">
+            <wp:extent cx="3185987" cy="927100"/>
             <wp:effectExtent l="0" t="0" r="0" b="0"/>
-            <wp:docPr id="3" name="Picture 3" descr="Orion:Users:rlancaste:Desktop:Screen Shot 2017-01-15 at 11.44.19 PM.png"/>
+            <wp:docPr id="11" name="Picture 11" descr="Orion:Users:rlancaste:Desktop:Screen Shot 2017-03-14 at 11.58.13 AM.png"/>
             <wp:cNvGraphicFramePr>
               <a:graphicFrameLocks xmlns:a="http://schemas.openxmlformats.org/drawingml/2006/main" noChangeAspect="1"/>
             </wp:cNvGraphicFramePr>
@@ -291,7 +293,7 @@
               <a:graphicData uri="http://schemas.openxmlformats.org/drawingml/2006/picture">
                 <pic:pic xmlns:pic="http://schemas.openxmlformats.org/drawingml/2006/picture">
                   <pic:nvPicPr>
-                    <pic:cNvPr id="0" name="Picture 3" descr="Orion:Users:rlancaste:Desktop:Screen Shot 2017-01-15 at 11.44.19 PM.png"/>
+                    <pic:cNvPr id="0" name="Picture 1" descr="Orion:Users:rlancaste:Desktop:Screen Shot 2017-03-14 at 11.58.13 AM.png"/>
                     <pic:cNvPicPr>
                       <a:picLocks noChangeAspect="1" noChangeArrowheads="1"/>
                     </pic:cNvPicPr>
@@ -312,7 +314,7 @@
                   <pic:spPr bwMode="auto">
                     <a:xfrm>
                       <a:off x="0" y="0"/>
-                      <a:ext cx="3363641" cy="1028686"/>
+                      <a:ext cx="3185987" cy="927100"/>
                     </a:xfrm>
                     <a:prstGeom prst="rect">
                       <a:avLst/>
@@ -349,12 +351,53 @@
       <w:r>
         <w:t xml:space="preserve"> directory has all files checked.  Click Continue</w:t>
       </w:r>
-      <w:r>
-        <w:rPr>
-          <w:noProof/>
-        </w:rPr>
+    </w:p>
+    <w:p/>
+    <w:p>
+      <w:pPr>
+        <w:pStyle w:val="ListParagraph"/>
+        <w:numPr>
+          <w:ilvl w:val="0"/>
+          <w:numId w:val="1"/>
+        </w:numPr>
+      </w:pPr>
+      <w:r>
+        <w:t xml:space="preserve">Check that in “Add to version control,” </w:t>
+      </w:r>
+      <w:proofErr w:type="spellStart"/>
+      <w:r>
+        <w:t>Git</w:t>
+      </w:r>
+      <w:proofErr w:type="spellEnd"/>
+      <w:r>
+        <w:t xml:space="preserve"> is selected</w:t>
+      </w:r>
+      <w:r>
+        <w:t xml:space="preserve"> so that you can interact with the GIT repository and do not have to re-run the script </w:t>
+      </w:r>
+      <w:proofErr w:type="spellStart"/>
+      <w:r>
+        <w:t>everytime</w:t>
+      </w:r>
+      <w:proofErr w:type="spellEnd"/>
+      <w:r>
+        <w:t xml:space="preserve"> you want to update to the latest version of </w:t>
+      </w:r>
+      <w:proofErr w:type="spellStart"/>
+      <w:r>
+        <w:t>kstars</w:t>
+      </w:r>
+      <w:proofErr w:type="spellEnd"/>
+      <w:r>
+        <w:t>.</w:t>
+      </w:r>
+    </w:p>
+    <w:p/>
+    <w:p/>
+    <w:p>
+      <w:r>
         <w:drawing>
-          <wp:inline distT="0" distB="0" distL="0" distR="0">
+          <wp:inline distT="0" distB="0" distL="0" distR="0" wp14:anchorId="1ADE554B" wp14:editId="5E7ACBE0">
             <wp:extent cx="5080000" cy="457200"/>
             <wp:effectExtent l="0" t="0" r="0" b="0"/>
             <wp:docPr id="4" name="Picture 4" descr="Orion:Users:rlancaste:Desktop:Screen Shot 2017-01-15 at 11.46.20 PM.png"/>
@@ -413,23 +456,7 @@
         </w:numPr>
       </w:pPr>
       <w:r>
-        <w:t xml:space="preserve">Click to add GIT to the version control so that you can interact with the GIT repository and do not have to re-run the script </w:t>
-      </w:r>
-      <w:proofErr w:type="spellStart"/>
-      <w:r>
-        <w:t>everytime</w:t>
-      </w:r>
-      <w:proofErr w:type="spellEnd"/>
-      <w:r>
-        <w:t xml:space="preserve"> you want to update to the latest version of </w:t>
-      </w:r>
-      <w:proofErr w:type="spellStart"/>
-      <w:r>
-        <w:t>kstars</w:t>
-      </w:r>
-      <w:proofErr w:type="spellEnd"/>
-      <w:r>
-        <w:t>.</w:t>
+        <w:t>Then click Done</w:t>
       </w:r>
     </w:p>
     <w:p/>
@@ -442,6 +469,7 @@
         </w:numPr>
       </w:pPr>
       <w:r>
+        <w:lastRenderedPageBreak/>
         <w:t xml:space="preserve">Now click Projects </w:t>
       </w:r>
       <w:r>
@@ -449,7 +477,7 @@
           <w:noProof/>
         </w:rPr>
         <w:drawing>
-          <wp:inline distT="0" distB="0" distL="0" distR="0">
+          <wp:inline distT="0" distB="0" distL="0" distR="0" wp14:anchorId="27EC41F8" wp14:editId="2DAB88A8">
             <wp:extent cx="1168400" cy="838200"/>
             <wp:effectExtent l="0" t="0" r="0" b="0"/>
             <wp:docPr id="5" name="Picture 5" descr="Orion:Users:rlancaste:Desktop:Screen Shot 2017-01-15 at 11.48.22 PM.png"/>
@@ -506,9 +534,9 @@
           <w:ilvl w:val="0"/>
           <w:numId w:val="1"/>
         </w:numPr>
-      </w:pPr>
-      <w:r>
-        <w:lastRenderedPageBreak/>
+        <w:ind w:left="360"/>
+      </w:pPr>
+      <w:r>
         <w:t xml:space="preserve">For the build directory, make sure to select the </w:t>
       </w:r>
       <w:proofErr w:type="spellStart"/>
@@ -517,21 +545,28 @@
       </w:r>
       <w:proofErr w:type="spellEnd"/>
       <w:r>
-        <w:t>-build directory, which is in a subfolder of the one that is probably shown.</w:t>
-      </w:r>
-    </w:p>
-    <w:p>
-      <w:pPr>
-        <w:ind w:left="360"/>
-      </w:pPr>
-    </w:p>
+        <w:t>-build directory, which is in a subfolder of</w:t>
+      </w:r>
+      <w:r>
+        <w:t xml:space="preserve"> the </w:t>
+      </w:r>
+      <w:proofErr w:type="spellStart"/>
+      <w:r>
+        <w:t>kstars-cmake</w:t>
+      </w:r>
+      <w:proofErr w:type="spellEnd"/>
+      <w:r>
+        <w:t xml:space="preserve"> directory.</w:t>
+      </w:r>
+    </w:p>
+    <w:p/>
     <w:p>
       <w:r>
         <w:rPr>
           <w:noProof/>
         </w:rPr>
         <w:drawing>
-          <wp:inline distT="0" distB="0" distL="0" distR="0">
+          <wp:inline distT="0" distB="0" distL="0" distR="0" wp14:anchorId="28A66C66" wp14:editId="139956F4">
             <wp:extent cx="5486400" cy="685800"/>
             <wp:effectExtent l="0" t="0" r="0" b="0"/>
             <wp:docPr id="6" name="Picture 6" descr="Orion:Users:rlancaste:Desktop:Screen Shot 2017-01-15 at 11.49.31 PM.png"/>
@@ -581,6 +616,7 @@
       </w:r>
     </w:p>
     <w:p/>
+    <w:p/>
     <w:p>
       <w:pPr>
         <w:pStyle w:val="ListParagraph"/>
@@ -590,24 +626,43 @@
         </w:numPr>
       </w:pPr>
       <w:r>
-        <w:t xml:space="preserve">  Click the Details of Build Environment. </w:t>
-      </w:r>
-    </w:p>
-    <w:p>
-      <w:pPr>
-        <w:pStyle w:val="ListParagraph"/>
-      </w:pPr>
-    </w:p>
-    <w:p>
+        <w:t xml:space="preserve">You will probably want to edit/set two environment variables.  When </w:t>
+      </w:r>
+      <w:proofErr w:type="spellStart"/>
+      <w:r>
+        <w:t>KStars</w:t>
+      </w:r>
+      <w:proofErr w:type="spellEnd"/>
+      <w:r>
+        <w:t xml:space="preserve"> is built through emerge/craft, these variables get set correctly, but with </w:t>
+      </w:r>
+      <w:proofErr w:type="spellStart"/>
+      <w:r>
+        <w:t>cmake</w:t>
+      </w:r>
+      <w:proofErr w:type="spellEnd"/>
+      <w:r>
+        <w:t>, you will need to set them yourself.</w:t>
+      </w:r>
+    </w:p>
+    <w:p>
+      <w:pPr>
+        <w:pStyle w:val="ListParagraph"/>
+      </w:pPr>
+    </w:p>
+    <w:p>
+      <w:pPr>
+        <w:pStyle w:val="ListParagraph"/>
+      </w:pPr>
       <w:r>
         <w:rPr>
           <w:noProof/>
         </w:rPr>
         <w:drawing>
-          <wp:inline distT="0" distB="0" distL="0" distR="0">
-            <wp:extent cx="5473700" cy="596900"/>
-            <wp:effectExtent l="0" t="0" r="12700" b="12700"/>
-            <wp:docPr id="7" name="Picture 7" descr="Orion:Users:rlancaste:Desktop:Screen Shot 2017-01-15 at 11.50.24 PM.png"/>
+          <wp:inline distT="0" distB="0" distL="0" distR="0" wp14:anchorId="7CA99692" wp14:editId="11024744">
+            <wp:extent cx="4718304" cy="546100"/>
+            <wp:effectExtent l="0" t="0" r="6350" b="0"/>
+            <wp:docPr id="14" name="Picture 14" descr="Orion:Users:rlancaste:Desktop:Screen Shot 2017-03-14 at 12.08.24 PM.png"/>
             <wp:cNvGraphicFramePr>
               <a:graphicFrameLocks xmlns:a="http://schemas.openxmlformats.org/drawingml/2006/main" noChangeAspect="1"/>
             </wp:cNvGraphicFramePr>
@@ -615,7 +670,7 @@
               <a:graphicData uri="http://schemas.openxmlformats.org/drawingml/2006/picture">
                 <pic:pic xmlns:pic="http://schemas.openxmlformats.org/drawingml/2006/picture">
                   <pic:nvPicPr>
-                    <pic:cNvPr id="0" name="Picture 7" descr="Orion:Users:rlancaste:Desktop:Screen Shot 2017-01-15 at 11.50.24 PM.png"/>
+                    <pic:cNvPr id="0" name="Picture 4" descr="Orion:Users:rlancaste:Desktop:Screen Shot 2017-03-14 at 12.08.24 PM.png"/>
                     <pic:cNvPicPr>
                       <a:picLocks noChangeAspect="1" noChangeArrowheads="1"/>
                     </pic:cNvPicPr>
@@ -636,7 +691,7 @@
                   <pic:spPr bwMode="auto">
                     <a:xfrm>
                       <a:off x="0" y="0"/>
-                      <a:ext cx="5473700" cy="596900"/>
+                      <a:ext cx="4718304" cy="546100"/>
                     </a:xfrm>
                     <a:prstGeom prst="rect">
                       <a:avLst/>
@@ -653,7 +708,153 @@
         </w:drawing>
       </w:r>
     </w:p>
-    <w:p/>
+    <w:p>
+      <w:pPr>
+        <w:pStyle w:val="ListParagraph"/>
+        <w:numPr>
+          <w:ilvl w:val="1"/>
+          <w:numId w:val="1"/>
+        </w:numPr>
+      </w:pPr>
+      <w:r>
+        <w:t>The PATH variable will already be there.  But it almost certainly does not have /</w:t>
+      </w:r>
+      <w:proofErr w:type="spellStart"/>
+      <w:r>
+        <w:t>usr</w:t>
+      </w:r>
+      <w:proofErr w:type="spellEnd"/>
+      <w:r>
+        <w:t>/local/bin in it.  Make sure you add it.  Here is what mine looks like:</w:t>
+      </w:r>
+    </w:p>
+    <w:p>
+      <w:pPr>
+        <w:pStyle w:val="ListParagraph"/>
+        <w:ind w:left="1440"/>
+      </w:pPr>
+      <w:r>
+        <w:t>/Users/rlancaste/Qt/5.7/clang_64/bin:/usr/local/bin:/usr/bin:/bin:/usr/sbin:/sbin</w:t>
+      </w:r>
+    </w:p>
+    <w:p>
+      <w:pPr>
+        <w:pStyle w:val="ListParagraph"/>
+        <w:numPr>
+          <w:ilvl w:val="1"/>
+          <w:numId w:val="1"/>
+        </w:numPr>
+      </w:pPr>
+      <w:r>
+        <w:t xml:space="preserve">The QT_PLUGIN_PATH variable is probably absent from the list.  In order to use the </w:t>
+      </w:r>
+      <w:proofErr w:type="spellStart"/>
+      <w:r>
+        <w:t>kstars</w:t>
+      </w:r>
+      <w:proofErr w:type="spellEnd"/>
+      <w:r>
+        <w:t xml:space="preserve"> plugins, you will need to click “Add” and then type in the path to your plugins folder in the app bundle.  Here is what mine looks like:</w:t>
+      </w:r>
+    </w:p>
+    <w:p>
+      <w:pPr>
+        <w:pStyle w:val="ListParagraph"/>
+        <w:ind w:left="1440"/>
+      </w:pPr>
+      <w:r>
+        <w:t>/</w:t>
+      </w:r>
+      <w:r>
+        <w:t>Users/rlancaste/IndiRoot/kstars-cmake/kstars-build/kstars/kstars.app/Contents/PlugIns</w:t>
+      </w:r>
+    </w:p>
+    <w:p>
+      <w:pPr>
+        <w:pStyle w:val="ListParagraph"/>
+        <w:ind w:left="1440"/>
+      </w:pPr>
+    </w:p>
+    <w:p>
+      <w:pPr>
+        <w:pStyle w:val="ListParagraph"/>
+        <w:ind w:left="1440"/>
+      </w:pPr>
+    </w:p>
+    <w:p>
+      <w:pPr>
+        <w:pStyle w:val="ListParagraph"/>
+        <w:ind w:left="1440"/>
+      </w:pPr>
+    </w:p>
+    <w:p>
+      <w:pPr>
+        <w:pStyle w:val="ListParagraph"/>
+        <w:ind w:left="1440"/>
+      </w:pPr>
+    </w:p>
+    <w:p>
+      <w:pPr>
+        <w:pStyle w:val="ListParagraph"/>
+        <w:ind w:left="1440"/>
+      </w:pPr>
+    </w:p>
+    <w:p>
+      <w:pPr>
+        <w:pStyle w:val="ListParagraph"/>
+        <w:ind w:left="1440"/>
+      </w:pPr>
+    </w:p>
+    <w:p>
+      <w:pPr>
+        <w:pStyle w:val="ListParagraph"/>
+        <w:ind w:left="1440"/>
+      </w:pPr>
+    </w:p>
+    <w:p>
+      <w:pPr>
+        <w:pStyle w:val="ListParagraph"/>
+        <w:ind w:left="1440"/>
+      </w:pPr>
+    </w:p>
+    <w:p>
+      <w:pPr>
+        <w:pStyle w:val="ListParagraph"/>
+        <w:ind w:left="1440"/>
+      </w:pPr>
+    </w:p>
+    <w:p>
+      <w:pPr>
+        <w:pStyle w:val="ListParagraph"/>
+        <w:ind w:left="1440"/>
+      </w:pPr>
+    </w:p>
+    <w:p>
+      <w:pPr>
+        <w:pStyle w:val="ListParagraph"/>
+        <w:ind w:left="1440"/>
+      </w:pPr>
+    </w:p>
+    <w:p>
+      <w:pPr>
+        <w:pStyle w:val="ListParagraph"/>
+        <w:ind w:left="1440"/>
+      </w:pPr>
+    </w:p>
+    <w:p>
+      <w:pPr>
+        <w:pStyle w:val="ListParagraph"/>
+        <w:ind w:left="1440"/>
+      </w:pPr>
+    </w:p>
+    <w:p>
+      <w:pPr>
+        <w:pStyle w:val="ListParagraph"/>
+        <w:ind w:left="1440"/>
+      </w:pPr>
+      <w:bookmarkStart w:id="0" w:name="_GoBack"/>
+      <w:bookmarkEnd w:id="0"/>
+    </w:p>
     <w:p>
       <w:pPr>
         <w:pStyle w:val="ListParagraph"/>
@@ -663,117 +864,24 @@
         </w:numPr>
       </w:pPr>
       <w:r>
-        <w:t xml:space="preserve">You will probably want to edit/set two environment variables.  When </w:t>
-      </w:r>
-      <w:proofErr w:type="spellStart"/>
-      <w:r>
-        <w:t>KStars</w:t>
-      </w:r>
-      <w:proofErr w:type="spellEnd"/>
-      <w:r>
-        <w:t xml:space="preserve"> is built through emerge/craft, these variables get set correctly, but with </w:t>
-      </w:r>
-      <w:proofErr w:type="spellStart"/>
-      <w:r>
-        <w:t>cmake</w:t>
-      </w:r>
-      <w:proofErr w:type="spellEnd"/>
-      <w:r>
-        <w:t>, you will need to set them yourself.</w:t>
-      </w:r>
-    </w:p>
-    <w:p>
-      <w:pPr>
-        <w:pStyle w:val="ListParagraph"/>
-        <w:numPr>
-          <w:ilvl w:val="1"/>
-          <w:numId w:val="1"/>
-        </w:numPr>
-      </w:pPr>
-      <w:r>
-        <w:t>The PATH variable will already be there.  But it almost certainly does not have /</w:t>
-      </w:r>
-      <w:proofErr w:type="spellStart"/>
-      <w:r>
-        <w:t>usr</w:t>
-      </w:r>
-      <w:proofErr w:type="spellEnd"/>
-      <w:r>
-        <w:t>/local/bin in it.  Make sure you add it.  Here is what mine looks like:</w:t>
-      </w:r>
-    </w:p>
-    <w:p>
-      <w:pPr>
-        <w:pStyle w:val="ListParagraph"/>
-        <w:ind w:left="1440"/>
-      </w:pPr>
-      <w:r>
-        <w:t>/Users/rlancaste/Qt/5.7/clang_64/bin:/usr/local/bin:/usr/bin:/bin:/usr/sbin:/sbin</w:t>
-      </w:r>
-    </w:p>
-    <w:p>
-      <w:pPr>
-        <w:pStyle w:val="ListParagraph"/>
-        <w:numPr>
-          <w:ilvl w:val="1"/>
-          <w:numId w:val="1"/>
-        </w:numPr>
-      </w:pPr>
-      <w:r>
-        <w:t xml:space="preserve">The QT_PLUGIN_PATH variable is probably absent from the list.  In order to use the </w:t>
-      </w:r>
-      <w:proofErr w:type="spellStart"/>
-      <w:r>
-        <w:t>kstars</w:t>
-      </w:r>
-      <w:proofErr w:type="spellEnd"/>
-      <w:r>
-        <w:t xml:space="preserve"> plugins, you will need to click “Add” and then type in the path to your plugins folder in the app bundle.  Here is what mine looks like:</w:t>
-      </w:r>
-    </w:p>
-    <w:p>
-      <w:pPr>
-        <w:pStyle w:val="ListParagraph"/>
-        <w:ind w:left="1440"/>
-      </w:pPr>
-      <w:r>
-        <w:t>/</w:t>
-      </w:r>
-      <w:r>
-        <w:t>Users/rlancaste/IndiRoot/kstars-cmake/kstars-build/kstars/kstars.app/Contents/PlugIns</w:t>
-      </w:r>
-    </w:p>
-    <w:p>
-      <w:pPr>
-        <w:pStyle w:val="ListParagraph"/>
-        <w:ind w:left="1440"/>
-      </w:pPr>
-    </w:p>
-    <w:p>
-      <w:pPr>
-        <w:pStyle w:val="ListParagraph"/>
-        <w:numPr>
-          <w:ilvl w:val="0"/>
-          <w:numId w:val="1"/>
-        </w:numPr>
-      </w:pPr>
-      <w:r>
-        <w:t xml:space="preserve">Now at the top, click on </w:t>
-      </w:r>
-      <w:proofErr w:type="gramStart"/>
-      <w:r>
-        <w:t xml:space="preserve">Run   </w:t>
-      </w:r>
-      <w:proofErr w:type="gramEnd"/>
+        <w:t xml:space="preserve">On the left hand side, click on “Run” </w:t>
+      </w:r>
+    </w:p>
+    <w:p>
+      <w:pPr>
+        <w:pStyle w:val="ListParagraph"/>
+      </w:pPr>
+    </w:p>
+    <w:p>
       <w:r>
         <w:rPr>
           <w:noProof/>
         </w:rPr>
         <w:drawing>
-          <wp:inline distT="0" distB="0" distL="0" distR="0">
-            <wp:extent cx="1397000" cy="378973"/>
-            <wp:effectExtent l="0" t="0" r="0" b="2540"/>
-            <wp:docPr id="8" name="Picture 8" descr="Orion:Users:rlancaste:Desktop:Screen Shot 2017-01-15 at 11.55.27 PM.png"/>
+          <wp:inline distT="0" distB="0" distL="0" distR="0" wp14:anchorId="1F74C8A8" wp14:editId="5E429D69">
+            <wp:extent cx="2383536" cy="876300"/>
+            <wp:effectExtent l="0" t="0" r="4445" b="0"/>
+            <wp:docPr id="12" name="Picture 12" descr="Orion:Users:rlancaste:Desktop:Screen Shot 2017-03-14 at 12.02.35 PM.png"/>
             <wp:cNvGraphicFramePr>
               <a:graphicFrameLocks xmlns:a="http://schemas.openxmlformats.org/drawingml/2006/main" noChangeAspect="1"/>
             </wp:cNvGraphicFramePr>
@@ -781,7 +889,7 @@
               <a:graphicData uri="http://schemas.openxmlformats.org/drawingml/2006/picture">
                 <pic:pic xmlns:pic="http://schemas.openxmlformats.org/drawingml/2006/picture">
                   <pic:nvPicPr>
-                    <pic:cNvPr id="0" name="Picture 8" descr="Orion:Users:rlancaste:Desktop:Screen Shot 2017-01-15 at 11.55.27 PM.png"/>
+                    <pic:cNvPr id="0" name="Picture 2" descr="Orion:Users:rlancaste:Desktop:Screen Shot 2017-03-14 at 12.02.35 PM.png"/>
                     <pic:cNvPicPr>
                       <a:picLocks noChangeAspect="1" noChangeArrowheads="1"/>
                     </pic:cNvPicPr>
@@ -802,7 +910,7 @@
                   <pic:spPr bwMode="auto">
                     <a:xfrm>
                       <a:off x="0" y="0"/>
-                      <a:ext cx="1397000" cy="378973"/>
+                      <a:ext cx="2383536" cy="876300"/>
                     </a:xfrm>
                     <a:prstGeom prst="rect">
                       <a:avLst/>
@@ -819,11 +927,7 @@
         </w:drawing>
       </w:r>
     </w:p>
-    <w:p>
-      <w:pPr>
-        <w:pStyle w:val="ListParagraph"/>
-      </w:pPr>
-    </w:p>
+    <w:p/>
     <w:p>
       <w:pPr>
         <w:pStyle w:val="ListParagraph"/>
@@ -833,11 +937,11 @@
         </w:numPr>
       </w:pPr>
       <w:r>
-        <w:t>Under the executable, click “Choose” and go into the folder ~</w:t>
-      </w:r>
-      <w:proofErr w:type="spellStart"/>
-      <w:r>
-        <w:t>IndiRoot</w:t>
+        <w:t xml:space="preserve">In the “Executable Path” box, you will want to click the choose button to select the application in the build directory for testing purposes.  It is located in </w:t>
+      </w:r>
+      <w:proofErr w:type="spellStart"/>
+      <w:r>
+        <w:t>kstars-cmake</w:t>
       </w:r>
       <w:proofErr w:type="spellEnd"/>
       <w:r>
@@ -845,7 +949,15 @@
       </w:r>
       <w:proofErr w:type="spellStart"/>
       <w:r>
-        <w:t>kstars-cmake</w:t>
+        <w:t>kstars</w:t>
+      </w:r>
+      <w:proofErr w:type="spellEnd"/>
+      <w:r>
+        <w:t>-build/</w:t>
+      </w:r>
+      <w:proofErr w:type="spellStart"/>
+      <w:r>
+        <w:t>kstars</w:t>
       </w:r>
       <w:proofErr w:type="spellEnd"/>
       <w:r>
@@ -853,51 +965,42 @@
       </w:r>
       <w:proofErr w:type="spellStart"/>
       <w:r>
-        <w:t>kstars</w:t>
-      </w:r>
-      <w:proofErr w:type="spellEnd"/>
-      <w:r>
-        <w:t>-build/</w:t>
-      </w:r>
-      <w:proofErr w:type="spellStart"/>
-      <w:r>
-        <w:t>kstars</w:t>
-      </w:r>
-      <w:proofErr w:type="spellEnd"/>
-      <w:r>
-        <w:t xml:space="preserve">/ and select </w:t>
-      </w:r>
-      <w:proofErr w:type="spellStart"/>
-      <w:r>
-        <w:t>kstars.app</w:t>
-      </w:r>
-      <w:proofErr w:type="spellEnd"/>
-      <w:r>
-        <w:t xml:space="preserve">.  DO NOT click the </w:t>
-      </w:r>
-      <w:proofErr w:type="spellStart"/>
-      <w:r>
-        <w:t>kstars.app</w:t>
-      </w:r>
-      <w:proofErr w:type="spellEnd"/>
-      <w:r>
-        <w:t xml:space="preserve"> that you see when you first open the file dialog.</w:t>
+        <w:t>KStars.app</w:t>
+      </w:r>
+      <w:proofErr w:type="spellEnd"/>
+      <w:r>
+        <w:t xml:space="preserve">.  </w:t>
+      </w:r>
+      <w:proofErr w:type="spellStart"/>
+      <w:r>
+        <w:t>QtCreator</w:t>
+      </w:r>
+      <w:proofErr w:type="spellEnd"/>
+      <w:r>
+        <w:t xml:space="preserve"> will fill in the rest to get to the </w:t>
+      </w:r>
+      <w:proofErr w:type="spellStart"/>
+      <w:proofErr w:type="gramStart"/>
+      <w:r>
+        <w:t>unix</w:t>
+      </w:r>
+      <w:proofErr w:type="spellEnd"/>
+      <w:proofErr w:type="gramEnd"/>
+      <w:r>
+        <w:t xml:space="preserve"> executable.</w:t>
       </w:r>
     </w:p>
     <w:p/>
     <w:p>
-      <w:pPr>
-        <w:pStyle w:val="ListParagraph"/>
-      </w:pPr>
       <w:r>
         <w:rPr>
           <w:noProof/>
         </w:rPr>
         <w:drawing>
-          <wp:inline distT="0" distB="0" distL="0" distR="0" wp14:anchorId="79498D38" wp14:editId="15BB89C5">
-            <wp:extent cx="5486400" cy="495300"/>
-            <wp:effectExtent l="0" t="0" r="0" b="12700"/>
-            <wp:docPr id="9" name="Picture 9" descr="Orion:Users:rlancaste:Desktop:Screen Shot 2017-01-15 at 11.59.36 PM.png"/>
+          <wp:inline distT="0" distB="0" distL="0" distR="0" wp14:anchorId="3C9DB0D1" wp14:editId="08951C71">
+            <wp:extent cx="5473700" cy="546100"/>
+            <wp:effectExtent l="0" t="0" r="12700" b="12700"/>
+            <wp:docPr id="13" name="Picture 13" descr="Orion:Users:rlancaste:Desktop:Screen Shot 2017-03-14 at 12.06.11 PM.png"/>
             <wp:cNvGraphicFramePr>
               <a:graphicFrameLocks xmlns:a="http://schemas.openxmlformats.org/drawingml/2006/main" noChangeAspect="1"/>
             </wp:cNvGraphicFramePr>
@@ -905,7 +1008,7 @@
               <a:graphicData uri="http://schemas.openxmlformats.org/drawingml/2006/picture">
                 <pic:pic xmlns:pic="http://schemas.openxmlformats.org/drawingml/2006/picture">
                   <pic:nvPicPr>
-                    <pic:cNvPr id="0" name="Picture 9" descr="Orion:Users:rlancaste:Desktop:Screen Shot 2017-01-15 at 11.59.36 PM.png"/>
+                    <pic:cNvPr id="0" name="Picture 3" descr="Orion:Users:rlancaste:Desktop:Screen Shot 2017-03-14 at 12.06.11 PM.png"/>
                     <pic:cNvPicPr>
                       <a:picLocks noChangeAspect="1" noChangeArrowheads="1"/>
                     </pic:cNvPicPr>
@@ -926,7 +1029,7 @@
                   <pic:spPr bwMode="auto">
                     <a:xfrm>
                       <a:off x="0" y="0"/>
-                      <a:ext cx="5486400" cy="495300"/>
+                      <a:ext cx="5473700" cy="546100"/>
                     </a:xfrm>
                     <a:prstGeom prst="rect">
                       <a:avLst/>
@@ -953,7 +1056,7 @@
         </w:numPr>
       </w:pPr>
       <w:r>
-        <w:t xml:space="preserve">  You should now be ready to edit and run code!  To run it, click the big green arrow to the left.  Happy Coding!</w:t>
+        <w:t>You should now be ready to edit and run code!  To run it, click the big green arrow to the left.  Happy Coding!</w:t>
       </w:r>
     </w:p>
     <w:p>
@@ -965,7 +1068,7 @@
           <w:noProof/>
         </w:rPr>
         <w:drawing>
-          <wp:inline distT="0" distB="0" distL="0" distR="0" wp14:anchorId="47E463B2" wp14:editId="1FD178DC">
+          <wp:inline distT="0" distB="0" distL="0" distR="0" wp14:anchorId="5B70DEB6" wp14:editId="141CC6C9">
             <wp:extent cx="800100" cy="533400"/>
             <wp:effectExtent l="0" t="0" r="12700" b="0"/>
             <wp:docPr id="10" name="Picture 10" descr="Orion:Users:rlancaste:Desktop:Screen Shot 2017-01-16 at 12.00.45 AM.png"/>

</xml_diff>